<commit_message>
update 29 Juli 2023 - revisi dari ujian skripsi pertama
</commit_message>
<xml_diff>
--- a/cover.docx
+++ b/cover.docx
@@ -59,6 +59,8 @@
         <w:jc w:val="center"/>
         <w:rPr>
           <w:rFonts w:ascii="Times New Roman" w:hAnsi="Times New Roman" w:cs="Times New Roman"/>
+          <w:b/>
+          <w:bCs/>
           <w:color w:val="000000" w:themeColor="text1"/>
           <w:sz w:val="24"/>
           <w:szCs w:val="24"/>
@@ -67,6 +69,8 @@
       <w:r>
         <w:rPr>
           <w:rFonts w:ascii="Times New Roman" w:hAnsi="Times New Roman" w:cs="Times New Roman"/>
+          <w:b/>
+          <w:bCs/>
           <w:color w:val="000000" w:themeColor="text1"/>
           <w:sz w:val="24"/>
           <w:szCs w:val="24"/>
@@ -167,6 +171,8 @@
         <w:jc w:val="center"/>
         <w:rPr>
           <w:rFonts w:ascii="Times New Roman" w:hAnsi="Times New Roman" w:cs="Times New Roman"/>
+          <w:b/>
+          <w:bCs/>
           <w:color w:val="000000" w:themeColor="text1"/>
           <w:sz w:val="24"/>
           <w:szCs w:val="24"/>
@@ -175,6 +181,8 @@
       <w:r>
         <w:rPr>
           <w:rFonts w:ascii="Times New Roman" w:hAnsi="Times New Roman" w:cs="Times New Roman"/>
+          <w:b/>
+          <w:bCs/>
           <w:color w:val="000000" w:themeColor="text1"/>
           <w:sz w:val="24"/>
           <w:szCs w:val="24"/>
@@ -188,6 +196,8 @@
         <w:jc w:val="center"/>
         <w:rPr>
           <w:rFonts w:ascii="Times New Roman" w:hAnsi="Times New Roman" w:cs="Times New Roman"/>
+          <w:b/>
+          <w:bCs/>
           <w:color w:val="000000" w:themeColor="text1"/>
           <w:sz w:val="24"/>
           <w:szCs w:val="24"/>
@@ -197,6 +207,8 @@
       <w:r>
         <w:rPr>
           <w:rFonts w:ascii="Times New Roman" w:hAnsi="Times New Roman" w:cs="Times New Roman"/>
+          <w:b/>
+          <w:bCs/>
           <w:color w:val="000000" w:themeColor="text1"/>
           <w:sz w:val="24"/>
           <w:szCs w:val="24"/>
@@ -211,6 +223,8 @@
         <w:jc w:val="center"/>
         <w:rPr>
           <w:rFonts w:ascii="Times New Roman" w:hAnsi="Times New Roman" w:cs="Times New Roman"/>
+          <w:b/>
+          <w:bCs/>
           <w:color w:val="000000" w:themeColor="text1"/>
           <w:sz w:val="24"/>
           <w:szCs w:val="24"/>
@@ -220,6 +234,8 @@
       <w:r>
         <w:rPr>
           <w:rFonts w:ascii="Times New Roman" w:hAnsi="Times New Roman" w:cs="Times New Roman"/>
+          <w:b/>
+          <w:bCs/>
           <w:color w:val="000000" w:themeColor="text1"/>
           <w:sz w:val="24"/>
           <w:szCs w:val="24"/>
@@ -229,6 +245,8 @@
       <w:r>
         <w:rPr>
           <w:rFonts w:ascii="Times New Roman" w:hAnsi="Times New Roman" w:cs="Times New Roman"/>
+          <w:b/>
+          <w:bCs/>
           <w:color w:val="000000" w:themeColor="text1"/>
           <w:sz w:val="24"/>
           <w:szCs w:val="24"/>
@@ -265,6 +283,8 @@
         <w:jc w:val="center"/>
         <w:rPr>
           <w:rFonts w:ascii="Times New Roman" w:hAnsi="Times New Roman" w:cs="Times New Roman"/>
+          <w:b/>
+          <w:bCs/>
           <w:color w:val="000000" w:themeColor="text1"/>
           <w:sz w:val="24"/>
           <w:szCs w:val="24"/>
@@ -273,6 +293,8 @@
       <w:r>
         <w:rPr>
           <w:rFonts w:ascii="Times New Roman" w:hAnsi="Times New Roman" w:cs="Times New Roman"/>
+          <w:b/>
+          <w:bCs/>
           <w:color w:val="000000" w:themeColor="text1"/>
           <w:sz w:val="24"/>
           <w:szCs w:val="24"/>
@@ -286,6 +308,8 @@
         <w:jc w:val="center"/>
         <w:rPr>
           <w:rFonts w:ascii="Times New Roman" w:hAnsi="Times New Roman" w:cs="Times New Roman"/>
+          <w:b/>
+          <w:bCs/>
           <w:color w:val="000000" w:themeColor="text1"/>
           <w:sz w:val="24"/>
           <w:szCs w:val="24"/>
@@ -294,6 +318,8 @@
       <w:r>
         <w:rPr>
           <w:rFonts w:ascii="Times New Roman" w:hAnsi="Times New Roman" w:cs="Times New Roman"/>
+          <w:b/>
+          <w:bCs/>
           <w:color w:val="000000" w:themeColor="text1"/>
           <w:sz w:val="24"/>
           <w:szCs w:val="24"/>
@@ -307,6 +333,8 @@
         <w:jc w:val="center"/>
         <w:rPr>
           <w:rFonts w:ascii="Times New Roman" w:hAnsi="Times New Roman" w:cs="Times New Roman"/>
+          <w:b/>
+          <w:bCs/>
           <w:color w:val="000000" w:themeColor="text1"/>
           <w:sz w:val="24"/>
           <w:szCs w:val="24"/>
@@ -315,6 +343,8 @@
       <w:r>
         <w:rPr>
           <w:rFonts w:ascii="Times New Roman" w:hAnsi="Times New Roman" w:cs="Times New Roman"/>
+          <w:b/>
+          <w:bCs/>
           <w:color w:val="000000" w:themeColor="text1"/>
           <w:sz w:val="24"/>
           <w:szCs w:val="24"/>
@@ -325,10 +355,16 @@
     <w:p>
       <w:pPr>
         <w:jc w:val="center"/>
+        <w:rPr>
+          <w:b/>
+          <w:bCs/>
+        </w:rPr>
       </w:pPr>
       <w:r>
         <w:rPr>
           <w:rFonts w:ascii="Times New Roman" w:hAnsi="Times New Roman" w:cs="Times New Roman"/>
+          <w:b/>
+          <w:bCs/>
           <w:sz w:val="24"/>
           <w:szCs w:val="24"/>
         </w:rPr>
@@ -337,6 +373,8 @@
       <w:r>
         <w:rPr>
           <w:rFonts w:ascii="Times New Roman" w:hAnsi="Times New Roman" w:cs="Times New Roman"/>
+          <w:b/>
+          <w:bCs/>
           <w:sz w:val="24"/>
           <w:szCs w:val="24"/>
           <w:lang w:val="en-US"/>

</xml_diff>